<commit_message>
Add ArUco Markers on forms
</commit_message>
<xml_diff>
--- a/forms.docx
+++ b/forms.docx
@@ -8,21 +8,48 @@
         <w:spacing w:lineRule="auto" w:line="276" w:before="0" w:after="0"/>
         <w:jc w:val="center"/>
         <w:rPr>
-          <w:rFonts w:cs="Arial"/>
+          <w:rFonts w:ascii="arial" w:hAnsi="arial"/>
+        </w:rPr>
+      </w:pPr>
+      <w:r>
+        <w:rPr>
+          <w:rFonts w:ascii="arial" w:hAnsi="arial"/>
+        </w:rPr>
+      </w:r>
+    </w:p>
+    <w:p>
+      <w:pPr>
+        <w:pStyle w:val="Normal"/>
+        <w:spacing w:lineRule="auto" w:line="276" w:before="0" w:after="0"/>
+        <w:jc w:val="center"/>
+        <w:rPr>
+          <w:rFonts w:ascii="arial" w:hAnsi="arial"/>
+        </w:rPr>
+      </w:pPr>
+      <w:r>
+        <w:rPr>
+          <w:rFonts w:ascii="arial" w:hAnsi="arial"/>
+        </w:rPr>
+      </w:r>
+    </w:p>
+    <w:p>
+      <w:pPr>
+        <w:pStyle w:val="Normal"/>
+        <w:spacing w:lineRule="auto" w:line="276" w:before="0" w:after="0"/>
+        <w:jc w:val="center"/>
+        <w:rPr>
+          <w:rFonts w:ascii="arial" w:hAnsi="arial"/>
+        </w:rPr>
+      </w:pPr>
+      <w:r>
+        <w:rPr>
+          <w:rFonts w:cs="Arial" w:ascii="arial" w:hAnsi="arial"/>
           <w:b/>
           <w:bCs/>
           <w:sz w:val="28"/>
           <w:szCs w:val="28"/>
         </w:rPr>
-      </w:pPr>
-      <w:r>
-        <w:rPr>
-          <w:rFonts w:cs="Arial"/>
-          <w:b/>
-          <w:bCs/>
-          <w:sz w:val="28"/>
-          <w:szCs w:val="28"/>
-        </w:rPr>
+        <w:t>Borrower’s Form</w:t>
       </w:r>
     </w:p>
     <w:p>
@@ -31,64 +58,23 @@
         <w:spacing w:lineRule="auto" w:line="276" w:before="0" w:after="0"/>
         <w:jc w:val="center"/>
         <w:rPr>
-          <w:rFonts w:cs="Arial"/>
-          <w:b/>
-          <w:bCs/>
-          <w:sz w:val="28"/>
-          <w:szCs w:val="28"/>
-        </w:rPr>
-      </w:pPr>
-      <w:r>
-        <w:rPr>
-          <w:rFonts w:cs="Arial"/>
-          <w:b/>
-          <w:bCs/>
-          <w:sz w:val="28"/>
-          <w:szCs w:val="28"/>
-        </w:rPr>
-      </w:r>
-    </w:p>
-    <w:p>
-      <w:pPr>
-        <w:pStyle w:val="Normal"/>
-        <w:spacing w:lineRule="auto" w:line="276" w:before="0" w:after="0"/>
-        <w:jc w:val="center"/>
-        <w:rPr>
           <w:rFonts w:ascii="arial" w:hAnsi="arial"/>
         </w:rPr>
       </w:pPr>
       <w:r>
         <w:rPr>
-          <w:rFonts w:cs="Arial" w:ascii="arial" w:hAnsi="arial"/>
-          <w:b/>
-          <w:bCs/>
-          <w:sz w:val="28"/>
-          <w:szCs w:val="28"/>
-        </w:rPr>
-        <w:t>Borrower’s Form</w:t>
-      </w:r>
-    </w:p>
-    <w:p>
-      <w:pPr>
-        <w:pStyle w:val="Normal"/>
-        <w:spacing w:lineRule="auto" w:line="276" w:before="0" w:after="0"/>
-        <w:jc w:val="center"/>
-        <w:rPr>
           <w:rFonts w:ascii="arial" w:hAnsi="arial"/>
         </w:rPr>
-      </w:pPr>
-      <w:r>
-        <w:rPr/>
         <w:drawing>
-          <wp:anchor behindDoc="0" distT="0" distB="0" distL="0" distR="0" simplePos="0" locked="0" layoutInCell="1" allowOverlap="1" relativeHeight="4">
+          <wp:anchor behindDoc="0" distT="0" distB="0" distL="0" distR="0" simplePos="0" locked="0" layoutInCell="1" allowOverlap="1" relativeHeight="16">
             <wp:simplePos x="0" y="0"/>
             <wp:positionH relativeFrom="column">
-              <wp:posOffset>-40005</wp:posOffset>
+              <wp:posOffset>-38735</wp:posOffset>
             </wp:positionH>
             <wp:positionV relativeFrom="paragraph">
-              <wp:posOffset>41275</wp:posOffset>
+              <wp:posOffset>-24130</wp:posOffset>
             </wp:positionV>
-            <wp:extent cx="274320" cy="274320"/>
+            <wp:extent cx="285750" cy="285750"/>
             <wp:effectExtent l="0" t="0" r="0" b="0"/>
             <wp:wrapNone/>
             <wp:docPr id="1" name="Image1" descr=""/>
@@ -113,7 +99,7 @@
                   <pic:spPr bwMode="auto">
                     <a:xfrm>
                       <a:off x="0" y="0"/>
-                      <a:ext cx="274320" cy="274320"/>
+                      <a:ext cx="285750" cy="285750"/>
                     </a:xfrm>
                     <a:prstGeom prst="rect">
                       <a:avLst/>
@@ -128,15 +114,15 @@
           <wp:anchor behindDoc="0" distT="0" distB="0" distL="0" distR="0" simplePos="0" locked="0" layoutInCell="1" allowOverlap="1" relativeHeight="17">
             <wp:simplePos x="0" y="0"/>
             <wp:positionH relativeFrom="column">
-              <wp:posOffset>3200400</wp:posOffset>
+              <wp:posOffset>3190240</wp:posOffset>
             </wp:positionH>
             <wp:positionV relativeFrom="paragraph">
-              <wp:posOffset>-4445</wp:posOffset>
+              <wp:posOffset>-24130</wp:posOffset>
             </wp:positionV>
-            <wp:extent cx="274320" cy="274320"/>
+            <wp:extent cx="285750" cy="285750"/>
             <wp:effectExtent l="0" t="0" r="0" b="0"/>
             <wp:wrapNone/>
-            <wp:docPr id="2" name="Image5" descr=""/>
+            <wp:docPr id="2" name="Image3" descr=""/>
             <wp:cNvGraphicFramePr>
               <a:graphicFrameLocks xmlns:a="http://schemas.openxmlformats.org/drawingml/2006/main" noChangeAspect="1"/>
             </wp:cNvGraphicFramePr>
@@ -144,7 +130,7 @@
               <a:graphicData uri="http://schemas.openxmlformats.org/drawingml/2006/picture">
                 <pic:pic xmlns:pic="http://schemas.openxmlformats.org/drawingml/2006/picture">
                   <pic:nvPicPr>
-                    <pic:cNvPr id="2" name="Image5" descr=""/>
+                    <pic:cNvPr id="2" name="Image3" descr=""/>
                     <pic:cNvPicPr>
                       <a:picLocks noChangeAspect="1" noChangeArrowheads="1"/>
                     </pic:cNvPicPr>
@@ -158,7 +144,7 @@
                   <pic:spPr bwMode="auto">
                     <a:xfrm>
                       <a:off x="0" y="0"/>
-                      <a:ext cx="274320" cy="274320"/>
+                      <a:ext cx="285750" cy="285750"/>
                     </a:xfrm>
                     <a:prstGeom prst="rect">
                       <a:avLst/>
@@ -181,7 +167,9 @@
         </w:rPr>
       </w:pPr>
       <w:r>
-        <w:rPr/>
+        <w:rPr>
+          <w:rFonts w:ascii="arial" w:hAnsi="arial"/>
+        </w:rPr>
       </w:r>
     </w:p>
     <w:p>
@@ -1151,7 +1139,7 @@
       <w:tblPr>
         <w:tblW w:w="317" w:type="dxa"/>
         <w:jc w:val="left"/>
-        <w:tblInd w:w="7" w:type="dxa"/>
+        <w:tblInd w:w="6" w:type="dxa"/>
         <w:tblLayout w:type="fixed"/>
         <w:tblCellMar>
           <w:top w:w="0" w:type="dxa"/>
@@ -1248,7 +1236,7 @@
         <mc:AlternateContent>
           <mc:Choice Requires="wps">
             <w:drawing>
-              <wp:anchor behindDoc="0" distT="7620" distB="6350" distL="7620" distR="6350" simplePos="0" locked="0" layoutInCell="1" allowOverlap="1" relativeHeight="5" wp14:anchorId="1116ED74">
+              <wp:anchor behindDoc="0" distT="7620" distB="6350" distL="7620" distR="6350" simplePos="0" locked="0" layoutInCell="1" allowOverlap="1" relativeHeight="4" wp14:anchorId="1116ED74">
                 <wp:simplePos x="0" y="0"/>
                 <wp:positionH relativeFrom="column">
                   <wp:posOffset>1932940</wp:posOffset>
@@ -1351,7 +1339,7 @@
         <mc:AlternateContent>
           <mc:Choice Requires="wps">
             <w:drawing>
-              <wp:anchor behindDoc="0" distT="7620" distB="6350" distL="7620" distR="6350" simplePos="0" locked="0" layoutInCell="1" allowOverlap="1" relativeHeight="6" wp14:anchorId="2CE803C6">
+              <wp:anchor behindDoc="0" distT="7620" distB="6350" distL="7620" distR="6350" simplePos="0" locked="0" layoutInCell="1" allowOverlap="1" relativeHeight="5" wp14:anchorId="2CE803C6">
                 <wp:simplePos x="0" y="0"/>
                 <wp:positionH relativeFrom="column">
                   <wp:posOffset>1934210</wp:posOffset>
@@ -1466,7 +1454,7 @@
         <mc:AlternateContent>
           <mc:Choice Requires="wps">
             <w:drawing>
-              <wp:anchor behindDoc="0" distT="7620" distB="6350" distL="7620" distR="6985" simplePos="0" locked="0" layoutInCell="1" allowOverlap="1" relativeHeight="7" wp14:anchorId="45B4A795">
+              <wp:anchor behindDoc="0" distT="7620" distB="6350" distL="7620" distR="6985" simplePos="0" locked="0" layoutInCell="1" allowOverlap="1" relativeHeight="6" wp14:anchorId="45B4A795">
                 <wp:simplePos x="0" y="0"/>
                 <wp:positionH relativeFrom="column">
                   <wp:posOffset>1935480</wp:posOffset>
@@ -1541,16 +1529,44 @@
         </w:rPr>
       </w:pPr>
       <w:r>
+        <w:rPr>
+          <w:rFonts w:cs="Arial" w:ascii="arial" w:hAnsi="arial"/>
+        </w:rPr>
+        <w:tab/>
+        <w:t>Monitor</w:t>
+        <w:tab/>
+        <w:tab/>
+        <w:tab/>
+        <w:tab/>
+      </w:r>
+      <w:r>
+        <w:rPr>
+          <w:rFonts w:cs="Arial" w:ascii="arial" w:hAnsi="arial"/>
+          <w:b/>
+          <w:bCs/>
+        </w:rPr>
+        <w:t>____</w:t>
+      </w:r>
+    </w:p>
+    <w:p>
+      <w:pPr>
+        <w:pStyle w:val="Normal"/>
+        <w:spacing w:lineRule="auto" w:line="276" w:before="0" w:after="0"/>
+        <w:rPr>
+          <w:rFonts w:ascii="arial" w:hAnsi="arial"/>
+        </w:rPr>
+      </w:pPr>
+      <w:r>
         <mc:AlternateContent>
           <mc:Choice Requires="wps">
             <w:drawing>
-              <wp:anchor behindDoc="0" distT="7620" distB="6350" distL="7620" distR="6350" simplePos="0" locked="0" layoutInCell="1" allowOverlap="1" relativeHeight="8" wp14:anchorId="0F51D72D">
+              <wp:anchor behindDoc="0" distT="7620" distB="6350" distL="7620" distR="6350" simplePos="0" locked="0" layoutInCell="1" allowOverlap="1" relativeHeight="7" wp14:anchorId="0F51D72D">
                 <wp:simplePos x="0" y="0"/>
                 <wp:positionH relativeFrom="column">
                   <wp:posOffset>1936115</wp:posOffset>
                 </wp:positionH>
                 <wp:positionV relativeFrom="paragraph">
-                  <wp:posOffset>238760</wp:posOffset>
+                  <wp:posOffset>-15875</wp:posOffset>
                 </wp:positionV>
                 <wp:extent cx="144145" cy="144145"/>
                 <wp:effectExtent l="7620" t="7620" r="6350" b="6350"/>
@@ -1608,34 +1624,6 @@
           <w:rFonts w:cs="Arial" w:ascii="arial" w:hAnsi="arial"/>
         </w:rPr>
         <w:tab/>
-        <w:t>Monitor</w:t>
-        <w:tab/>
-        <w:tab/>
-        <w:tab/>
-        <w:tab/>
-      </w:r>
-      <w:r>
-        <w:rPr>
-          <w:rFonts w:cs="Arial" w:ascii="arial" w:hAnsi="arial"/>
-          <w:b/>
-          <w:bCs/>
-        </w:rPr>
-        <w:t>____</w:t>
-      </w:r>
-    </w:p>
-    <w:p>
-      <w:pPr>
-        <w:pStyle w:val="Normal"/>
-        <w:spacing w:lineRule="auto" w:line="276" w:before="0" w:after="0"/>
-        <w:rPr>
-          <w:rFonts w:ascii="arial" w:hAnsi="arial"/>
-        </w:rPr>
-      </w:pPr>
-      <w:r>
-        <w:rPr>
-          <w:rFonts w:cs="Arial" w:ascii="arial" w:hAnsi="arial"/>
-        </w:rPr>
-        <w:tab/>
         <w:t>Keyboard</w:t>
         <w:tab/>
         <w:tab/>
@@ -1663,7 +1651,7 @@
         <mc:AlternateContent>
           <mc:Choice Requires="wps">
             <w:drawing>
-              <wp:anchor behindDoc="0" distT="6985" distB="6985" distL="6985" distR="6985" simplePos="0" locked="0" layoutInCell="1" allowOverlap="1" relativeHeight="9" wp14:anchorId="59B95FF8">
+              <wp:anchor behindDoc="0" distT="6985" distB="6985" distL="6985" distR="6985" simplePos="0" locked="0" layoutInCell="1" allowOverlap="1" relativeHeight="8" wp14:anchorId="59B95FF8">
                 <wp:simplePos x="0" y="0"/>
                 <wp:positionH relativeFrom="column">
                   <wp:posOffset>1932940</wp:posOffset>
@@ -1724,7 +1712,7 @@
         <mc:AlternateContent>
           <mc:Choice Requires="wps">
             <w:drawing>
-              <wp:anchor behindDoc="0" distT="6985" distB="6985" distL="6985" distR="6985" simplePos="0" locked="0" layoutInCell="1" allowOverlap="1" relativeHeight="10" wp14:anchorId="2F2E7844">
+              <wp:anchor behindDoc="0" distT="6985" distB="6985" distL="6985" distR="6985" simplePos="0" locked="0" layoutInCell="1" allowOverlap="1" relativeHeight="9" wp14:anchorId="2F2E7844">
                 <wp:simplePos x="0" y="0"/>
                 <wp:positionH relativeFrom="column">
                   <wp:posOffset>1932940</wp:posOffset>
@@ -1859,7 +1847,7 @@
         <mc:AlternateContent>
           <mc:Choice Requires="wps">
             <w:drawing>
-              <wp:anchor behindDoc="0" distT="7620" distB="6350" distL="7620" distR="6350" simplePos="0" locked="0" layoutInCell="1" allowOverlap="1" relativeHeight="11" wp14:anchorId="1FBE615E">
+              <wp:anchor behindDoc="0" distT="7620" distB="6350" distL="7620" distR="6350" simplePos="0" locked="0" layoutInCell="1" allowOverlap="1" relativeHeight="10" wp14:anchorId="1FBE615E">
                 <wp:simplePos x="0" y="0"/>
                 <wp:positionH relativeFrom="column">
                   <wp:posOffset>1932940</wp:posOffset>
@@ -1938,7 +1926,7 @@
         <mc:AlternateContent>
           <mc:Choice Requires="wps">
             <w:drawing>
-              <wp:anchor behindDoc="0" distT="6985" distB="6985" distL="6985" distR="6985" simplePos="0" locked="0" layoutInCell="1" allowOverlap="1" relativeHeight="12" wp14:anchorId="499B9977">
+              <wp:anchor behindDoc="0" distT="6985" distB="6985" distL="6985" distR="6985" simplePos="0" locked="0" layoutInCell="1" allowOverlap="1" relativeHeight="11" wp14:anchorId="499B9977">
                 <wp:simplePos x="0" y="0"/>
                 <wp:positionH relativeFrom="column">
                   <wp:posOffset>1936115</wp:posOffset>
@@ -2031,7 +2019,7 @@
         <mc:AlternateContent>
           <mc:Choice Requires="wps">
             <w:drawing>
-              <wp:anchor behindDoc="0" distT="6985" distB="6985" distL="6985" distR="6985" simplePos="0" locked="0" layoutInCell="1" allowOverlap="1" relativeHeight="13" wp14:anchorId="5612AF6A">
+              <wp:anchor behindDoc="0" distT="6985" distB="6985" distL="6985" distR="6985" simplePos="0" locked="0" layoutInCell="1" allowOverlap="1" relativeHeight="12" wp14:anchorId="5612AF6A">
                 <wp:simplePos x="0" y="0"/>
                 <wp:positionH relativeFrom="column">
                   <wp:posOffset>1931670</wp:posOffset>
@@ -3005,7 +2993,7 @@
         <mc:AlternateContent>
           <mc:Choice Requires="wps">
             <w:drawing>
-              <wp:anchor behindDoc="0" distT="6985" distB="7620" distL="6985" distR="6985" simplePos="0" locked="0" layoutInCell="1" allowOverlap="1" relativeHeight="14" wp14:anchorId="6097C3DC">
+              <wp:anchor behindDoc="0" distT="6985" distB="7620" distL="6985" distR="6985" simplePos="0" locked="0" layoutInCell="1" allowOverlap="1" relativeHeight="13" wp14:anchorId="6097C3DC">
                 <wp:simplePos x="0" y="0"/>
                 <wp:positionH relativeFrom="column">
                   <wp:posOffset>975360</wp:posOffset>
@@ -3085,7 +3073,7 @@
         <mc:AlternateContent>
           <mc:Choice Requires="wps">
             <w:drawing>
-              <wp:anchor behindDoc="0" distT="6985" distB="6985" distL="6985" distR="6985" simplePos="0" locked="0" layoutInCell="1" allowOverlap="1" relativeHeight="15" wp14:anchorId="2875412F">
+              <wp:anchor behindDoc="0" distT="6985" distB="6985" distL="6985" distR="6985" simplePos="0" locked="0" layoutInCell="1" allowOverlap="1" relativeHeight="14" wp14:anchorId="2875412F">
                 <wp:simplePos x="0" y="0"/>
                 <wp:positionH relativeFrom="column">
                   <wp:posOffset>977900</wp:posOffset>
@@ -3165,7 +3153,7 @@
         <mc:AlternateContent>
           <mc:Choice Requires="wps">
             <w:drawing>
-              <wp:anchor behindDoc="0" distT="6985" distB="6985" distL="6985" distR="6985" simplePos="0" locked="0" layoutInCell="1" allowOverlap="1" relativeHeight="16" wp14:anchorId="36F8DA95">
+              <wp:anchor behindDoc="0" distT="6985" distB="6985" distL="6985" distR="6985" simplePos="0" locked="0" layoutInCell="1" allowOverlap="1" relativeHeight="15" wp14:anchorId="36F8DA95">
                 <wp:simplePos x="0" y="0"/>
                 <wp:positionH relativeFrom="column">
                   <wp:posOffset>973455</wp:posOffset>
@@ -3255,65 +3243,19 @@
         <w:rPr>
           <w:rFonts w:cs="Arial" w:ascii="arial" w:hAnsi="arial"/>
         </w:rPr>
-      </w:r>
-    </w:p>
-    <w:p>
-      <w:pPr>
-        <w:pStyle w:val="Normal"/>
-        <w:spacing w:lineRule="auto" w:line="276" w:before="0" w:after="0"/>
-        <w:jc w:val="both"/>
-        <w:rPr>
-          <w:rFonts w:ascii="arial" w:hAnsi="arial" w:cs="Arial"/>
-        </w:rPr>
-      </w:pPr>
-      <w:r>
-        <w:rPr>
-          <w:rFonts w:cs="Arial" w:ascii="arial" w:hAnsi="arial"/>
-        </w:rPr>
-      </w:r>
-    </w:p>
-    <w:p>
-      <w:pPr>
-        <w:pStyle w:val="Normal"/>
-        <w:spacing w:lineRule="auto" w:line="276" w:before="0" w:after="0"/>
-        <w:jc w:val="both"/>
-        <w:rPr>
-          <w:rFonts w:ascii="arial" w:hAnsi="arial"/>
-        </w:rPr>
-      </w:pPr>
-      <w:r>
-        <w:rPr>
-          <w:rFonts w:cs="Arial" w:ascii="arial" w:hAnsi="arial"/>
-          <w:b/>
-          <w:bCs/>
-        </w:rPr>
-        <w:t>Signature: ______________________________</w:t>
-      </w:r>
-    </w:p>
-    <w:p>
-      <w:pPr>
-        <w:pStyle w:val="Normal"/>
-        <w:spacing w:lineRule="auto" w:line="276" w:before="0" w:after="0"/>
-        <w:jc w:val="both"/>
-        <w:rPr>
-          <w:rFonts w:ascii="arial" w:hAnsi="arial"/>
-        </w:rPr>
-      </w:pPr>
-      <w:r>
-        <w:rPr/>
         <w:drawing>
           <wp:anchor behindDoc="0" distT="0" distB="0" distL="0" distR="0" simplePos="0" locked="0" layoutInCell="1" allowOverlap="1" relativeHeight="18">
             <wp:simplePos x="0" y="0"/>
             <wp:positionH relativeFrom="column">
-              <wp:posOffset>-40005</wp:posOffset>
+              <wp:posOffset>-38735</wp:posOffset>
             </wp:positionH>
             <wp:positionV relativeFrom="paragraph">
-              <wp:posOffset>163830</wp:posOffset>
+              <wp:posOffset>12065</wp:posOffset>
             </wp:positionV>
-            <wp:extent cx="274320" cy="274320"/>
+            <wp:extent cx="285750" cy="285750"/>
             <wp:effectExtent l="0" t="0" r="0" b="0"/>
             <wp:wrapNone/>
-            <wp:docPr id="15" name="Image6" descr=""/>
+            <wp:docPr id="15" name="Image5" descr=""/>
             <wp:cNvGraphicFramePr>
               <a:graphicFrameLocks xmlns:a="http://schemas.openxmlformats.org/drawingml/2006/main" noChangeAspect="1"/>
             </wp:cNvGraphicFramePr>
@@ -3321,7 +3263,7 @@
               <a:graphicData uri="http://schemas.openxmlformats.org/drawingml/2006/picture">
                 <pic:pic xmlns:pic="http://schemas.openxmlformats.org/drawingml/2006/picture">
                   <pic:nvPicPr>
-                    <pic:cNvPr id="15" name="Image6" descr=""/>
+                    <pic:cNvPr id="15" name="Image5" descr=""/>
                     <pic:cNvPicPr>
                       <a:picLocks noChangeAspect="1" noChangeArrowheads="1"/>
                     </pic:cNvPicPr>
@@ -3335,7 +3277,7 @@
                   <pic:spPr bwMode="auto">
                     <a:xfrm>
                       <a:off x="0" y="0"/>
-                      <a:ext cx="274320" cy="274320"/>
+                      <a:ext cx="285750" cy="285750"/>
                     </a:xfrm>
                     <a:prstGeom prst="rect">
                       <a:avLst/>
@@ -3350,15 +3292,15 @@
           <wp:anchor behindDoc="0" distT="0" distB="0" distL="0" distR="0" simplePos="0" locked="0" layoutInCell="1" allowOverlap="1" relativeHeight="19">
             <wp:simplePos x="0" y="0"/>
             <wp:positionH relativeFrom="column">
-              <wp:posOffset>3200400</wp:posOffset>
+              <wp:posOffset>3081655</wp:posOffset>
             </wp:positionH>
             <wp:positionV relativeFrom="paragraph">
-              <wp:posOffset>163830</wp:posOffset>
+              <wp:posOffset>12065</wp:posOffset>
             </wp:positionV>
-            <wp:extent cx="274320" cy="274320"/>
+            <wp:extent cx="285750" cy="285750"/>
             <wp:effectExtent l="0" t="0" r="0" b="0"/>
             <wp:wrapNone/>
-            <wp:docPr id="16" name="Image7" descr=""/>
+            <wp:docPr id="16" name="Image6" descr=""/>
             <wp:cNvGraphicFramePr>
               <a:graphicFrameLocks xmlns:a="http://schemas.openxmlformats.org/drawingml/2006/main" noChangeAspect="1"/>
             </wp:cNvGraphicFramePr>
@@ -3366,7 +3308,7 @@
               <a:graphicData uri="http://schemas.openxmlformats.org/drawingml/2006/picture">
                 <pic:pic xmlns:pic="http://schemas.openxmlformats.org/drawingml/2006/picture">
                   <pic:nvPicPr>
-                    <pic:cNvPr id="16" name="Image7" descr=""/>
+                    <pic:cNvPr id="16" name="Image6" descr=""/>
                     <pic:cNvPicPr>
                       <a:picLocks noChangeAspect="1" noChangeArrowheads="1"/>
                     </pic:cNvPicPr>
@@ -3380,7 +3322,7 @@
                   <pic:spPr bwMode="auto">
                     <a:xfrm>
                       <a:off x="0" y="0"/>
-                      <a:ext cx="274320" cy="274320"/>
+                      <a:ext cx="285750" cy="285750"/>
                     </a:xfrm>
                     <a:prstGeom prst="rect">
                       <a:avLst/>
@@ -3397,23 +3339,143 @@
       <w:pPr>
         <w:pStyle w:val="Normal"/>
         <w:spacing w:lineRule="auto" w:line="276" w:before="0" w:after="0"/>
+        <w:jc w:val="both"/>
+        <w:rPr>
+          <w:rFonts w:ascii="arial" w:hAnsi="arial" w:cs="Arial"/>
+        </w:rPr>
+      </w:pPr>
+      <w:r>
+        <w:rPr>
+          <w:rFonts w:cs="Arial" w:ascii="arial" w:hAnsi="arial"/>
+        </w:rPr>
+      </w:r>
+    </w:p>
+    <w:p>
+      <w:pPr>
+        <w:pStyle w:val="Normal"/>
+        <w:spacing w:lineRule="auto" w:line="276" w:before="0" w:after="0"/>
+        <w:jc w:val="both"/>
+        <w:rPr>
+          <w:rFonts w:ascii="arial" w:hAnsi="arial"/>
+        </w:rPr>
+      </w:pPr>
+      <w:r>
+        <w:rPr>
+          <w:rFonts w:cs="Arial" w:ascii="arial" w:hAnsi="arial"/>
+          <w:b/>
+          <w:bCs/>
+        </w:rPr>
+        <w:t>Signature: ______________________________</w:t>
+      </w:r>
+    </w:p>
+    <w:p>
+      <w:pPr>
+        <w:pStyle w:val="Normal"/>
+        <w:spacing w:lineRule="auto" w:line="276" w:before="0" w:after="0"/>
+        <w:jc w:val="both"/>
+        <w:rPr>
+          <w:rFonts w:ascii="arial" w:hAnsi="arial"/>
+        </w:rPr>
+      </w:pPr>
+      <w:r>
+        <w:rPr>
+          <w:rFonts w:ascii="arial" w:hAnsi="arial"/>
+        </w:rPr>
+      </w:r>
+    </w:p>
+    <w:p>
+      <w:pPr>
+        <w:pStyle w:val="Normal"/>
+        <w:spacing w:lineRule="auto" w:line="276" w:before="0" w:after="0"/>
         <w:jc w:val="center"/>
         <w:rPr>
-          <w:rFonts w:cs="Arial"/>
+          <w:rFonts w:ascii="arial" w:hAnsi="arial"/>
+        </w:rPr>
+      </w:pPr>
+      <w:r>
+        <w:rPr>
+          <w:rFonts w:ascii="arial" w:hAnsi="arial"/>
+        </w:rPr>
+      </w:r>
+    </w:p>
+    <w:p>
+      <w:pPr>
+        <w:pStyle w:val="Normal"/>
+        <w:spacing w:lineRule="auto" w:line="276" w:before="0" w:after="0"/>
+        <w:jc w:val="center"/>
+        <w:rPr>
+          <w:rFonts w:ascii="arial" w:hAnsi="arial"/>
+        </w:rPr>
+      </w:pPr>
+      <w:r>
+        <w:rPr>
+          <w:rFonts w:ascii="arial" w:hAnsi="arial"/>
+        </w:rPr>
+      </w:r>
+    </w:p>
+    <w:p>
+      <w:pPr>
+        <w:pStyle w:val="Normal"/>
+        <w:spacing w:lineRule="auto" w:line="276" w:before="0" w:after="0"/>
+        <w:jc w:val="center"/>
+        <w:rPr>
+          <w:rFonts w:ascii="arial" w:hAnsi="arial"/>
+        </w:rPr>
+      </w:pPr>
+      <w:r>
+        <w:rPr>
+          <w:rFonts w:ascii="arial" w:hAnsi="arial"/>
+        </w:rPr>
+      </w:r>
+    </w:p>
+    <w:p>
+      <w:pPr>
+        <w:pStyle w:val="Normal"/>
+        <w:spacing w:lineRule="auto" w:line="276" w:before="0" w:after="0"/>
+        <w:jc w:val="center"/>
+        <w:rPr>
+          <w:rFonts w:ascii="arial" w:hAnsi="arial"/>
+        </w:rPr>
+      </w:pPr>
+      <w:r>
+        <w:rPr>
+          <w:rFonts w:ascii="arial" w:hAnsi="arial"/>
+        </w:rPr>
+      </w:r>
+    </w:p>
+    <w:p>
+      <w:pPr>
+        <w:pStyle w:val="Normal"/>
+        <w:spacing w:lineRule="auto" w:line="276" w:before="0" w:after="0"/>
+        <w:jc w:val="center"/>
+        <w:rPr>
+          <w:rFonts w:ascii="arial" w:hAnsi="arial"/>
+        </w:rPr>
+      </w:pPr>
+      <w:r>
+        <w:rPr>
+          <w:rFonts w:ascii="arial" w:hAnsi="arial"/>
+        </w:rPr>
+      </w:r>
+    </w:p>
+    <w:p>
+      <w:pPr>
+        <w:pStyle w:val="Normal"/>
+        <w:spacing w:lineRule="auto" w:line="276" w:before="0" w:after="0"/>
+        <w:jc w:val="center"/>
+        <w:rPr>
+          <w:rFonts w:ascii="arial" w:hAnsi="arial"/>
+        </w:rPr>
+      </w:pPr>
+      <w:r>
+        <w:rPr>
+          <w:rFonts w:cs="Arial" w:ascii="arial" w:hAnsi="arial"/>
           <w:b/>
           <w:bCs/>
           <w:sz w:val="28"/>
           <w:szCs w:val="28"/>
         </w:rPr>
-      </w:pPr>
-      <w:r>
-        <w:rPr>
-          <w:rFonts w:cs="Arial"/>
-          <w:b/>
-          <w:bCs/>
-          <w:sz w:val="28"/>
-          <w:szCs w:val="28"/>
-        </w:rPr>
+        <w:t>Borrower’s Form</w:t>
       </w:r>
     </w:p>
     <w:p>
@@ -3422,66 +3484,23 @@
         <w:spacing w:lineRule="auto" w:line="276" w:before="0" w:after="0"/>
         <w:jc w:val="center"/>
         <w:rPr>
-          <w:rFonts w:cs="Arial"/>
-          <w:b/>
-          <w:bCs/>
-          <w:sz w:val="28"/>
-          <w:szCs w:val="28"/>
-        </w:rPr>
-      </w:pPr>
-      <w:r>
-        <w:rPr>
-          <w:rFonts w:cs="Arial"/>
-          <w:b/>
-          <w:bCs/>
-          <w:sz w:val="28"/>
-          <w:szCs w:val="28"/>
-        </w:rPr>
-      </w:r>
-    </w:p>
-    <w:p>
-      <w:pPr>
-        <w:pStyle w:val="Normal"/>
-        <w:spacing w:lineRule="auto" w:line="276" w:before="0" w:after="0"/>
-        <w:jc w:val="center"/>
-        <w:rPr>
-          <w:rFonts w:cs="Arial"/>
-          <w:b/>
-          <w:bCs/>
-          <w:sz w:val="28"/>
-          <w:szCs w:val="28"/>
-        </w:rPr>
-      </w:pPr>
-      <w:r>
-        <w:rPr>
-          <w:rFonts w:cs="Arial"/>
-          <w:b/>
-          <w:bCs/>
-          <w:sz w:val="28"/>
-          <w:szCs w:val="28"/>
-        </w:rPr>
-      </w:r>
-    </w:p>
-    <w:p>
-      <w:pPr>
-        <w:pStyle w:val="Normal"/>
-        <w:spacing w:lineRule="auto" w:line="276" w:before="0" w:after="0"/>
-        <w:jc w:val="center"/>
-        <w:rPr>
           <w:rFonts w:ascii="arial" w:hAnsi="arial"/>
         </w:rPr>
       </w:pPr>
       <w:r>
+        <w:rPr>
+          <w:rFonts w:ascii="arial" w:hAnsi="arial"/>
+        </w:rPr>
         <w:drawing>
-          <wp:anchor behindDoc="0" distT="0" distB="0" distL="0" distR="0" simplePos="0" locked="0" layoutInCell="1" allowOverlap="1" relativeHeight="20">
+          <wp:anchor behindDoc="0" distT="0" distB="0" distL="0" distR="0" simplePos="0" locked="0" layoutInCell="1" allowOverlap="1" relativeHeight="32">
             <wp:simplePos x="0" y="0"/>
             <wp:positionH relativeFrom="column">
-              <wp:posOffset>-18415</wp:posOffset>
+              <wp:posOffset>-38735</wp:posOffset>
             </wp:positionH>
             <wp:positionV relativeFrom="paragraph">
-              <wp:posOffset>228600</wp:posOffset>
+              <wp:posOffset>-24130</wp:posOffset>
             </wp:positionV>
-            <wp:extent cx="274320" cy="274320"/>
+            <wp:extent cx="285750" cy="285750"/>
             <wp:effectExtent l="0" t="0" r="0" b="0"/>
             <wp:wrapNone/>
             <wp:docPr id="17" name="Image1 Copy 1" descr=""/>
@@ -3506,7 +3525,7 @@
                   <pic:spPr bwMode="auto">
                     <a:xfrm>
                       <a:off x="0" y="0"/>
-                      <a:ext cx="274320" cy="274320"/>
+                      <a:ext cx="285750" cy="285750"/>
                     </a:xfrm>
                     <a:prstGeom prst="rect">
                       <a:avLst/>
@@ -3517,42 +3536,19 @@
             </a:graphic>
           </wp:anchor>
         </w:drawing>
-      </w:r>
-      <w:r>
-        <w:rPr>
-          <w:rFonts w:cs="Arial" w:ascii="arial" w:hAnsi="arial"/>
-          <w:b/>
-          <w:bCs/>
-          <w:sz w:val="28"/>
-          <w:szCs w:val="28"/>
-        </w:rPr>
-        <w:t>Borrower’s Form</w:t>
-      </w:r>
-    </w:p>
-    <w:p>
-      <w:pPr>
-        <w:pStyle w:val="Normal"/>
-        <w:spacing w:lineRule="auto" w:line="276" w:before="0" w:after="0"/>
-        <w:jc w:val="center"/>
-        <w:rPr>
-          <w:rFonts w:ascii="arial" w:hAnsi="arial"/>
-        </w:rPr>
-      </w:pPr>
-      <w:r>
-        <w:rPr/>
         <w:drawing>
           <wp:anchor behindDoc="0" distT="0" distB="0" distL="0" distR="0" simplePos="0" locked="0" layoutInCell="1" allowOverlap="1" relativeHeight="33">
             <wp:simplePos x="0" y="0"/>
             <wp:positionH relativeFrom="column">
-              <wp:posOffset>3200400</wp:posOffset>
+              <wp:posOffset>3190240</wp:posOffset>
             </wp:positionH>
             <wp:positionV relativeFrom="paragraph">
-              <wp:posOffset>635</wp:posOffset>
+              <wp:posOffset>-24130</wp:posOffset>
             </wp:positionV>
-            <wp:extent cx="274320" cy="274320"/>
+            <wp:extent cx="285750" cy="285750"/>
             <wp:effectExtent l="0" t="0" r="0" b="0"/>
             <wp:wrapNone/>
-            <wp:docPr id="18" name="Image5 Copy 1" descr=""/>
+            <wp:docPr id="18" name="Image3 Copy 1" descr=""/>
             <wp:cNvGraphicFramePr>
               <a:graphicFrameLocks xmlns:a="http://schemas.openxmlformats.org/drawingml/2006/main" noChangeAspect="1"/>
             </wp:cNvGraphicFramePr>
@@ -3560,7 +3556,7 @@
               <a:graphicData uri="http://schemas.openxmlformats.org/drawingml/2006/picture">
                 <pic:pic xmlns:pic="http://schemas.openxmlformats.org/drawingml/2006/picture">
                   <pic:nvPicPr>
-                    <pic:cNvPr id="18" name="Image5 Copy 1" descr=""/>
+                    <pic:cNvPr id="18" name="Image3 Copy 1" descr=""/>
                     <pic:cNvPicPr>
                       <a:picLocks noChangeAspect="1" noChangeArrowheads="1"/>
                     </pic:cNvPicPr>
@@ -3574,7 +3570,7 @@
                   <pic:spPr bwMode="auto">
                     <a:xfrm>
                       <a:off x="0" y="0"/>
-                      <a:ext cx="274320" cy="274320"/>
+                      <a:ext cx="285750" cy="285750"/>
                     </a:xfrm>
                     <a:prstGeom prst="rect">
                       <a:avLst/>
@@ -3597,7 +3593,9 @@
         </w:rPr>
       </w:pPr>
       <w:r>
-        <w:rPr/>
+        <w:rPr>
+          <w:rFonts w:ascii="arial" w:hAnsi="arial"/>
+        </w:rPr>
       </w:r>
     </w:p>
     <w:p>
@@ -4567,7 +4565,7 @@
       <w:tblPr>
         <w:tblW w:w="317" w:type="dxa"/>
         <w:jc w:val="left"/>
-        <w:tblInd w:w="7" w:type="dxa"/>
+        <w:tblInd w:w="6" w:type="dxa"/>
         <w:tblLayout w:type="fixed"/>
         <w:tblCellMar>
           <w:top w:w="0" w:type="dxa"/>
@@ -4664,7 +4662,7 @@
         <mc:AlternateContent>
           <mc:Choice Requires="wps">
             <w:drawing>
-              <wp:anchor behindDoc="0" distT="7620" distB="6350" distL="7620" distR="6350" simplePos="0" locked="0" layoutInCell="1" allowOverlap="1" relativeHeight="21" wp14:anchorId="1116ED74">
+              <wp:anchor behindDoc="0" distT="7620" distB="6350" distL="7620" distR="6350" simplePos="0" locked="0" layoutInCell="1" allowOverlap="1" relativeHeight="20" wp14:anchorId="1116ED74">
                 <wp:simplePos x="0" y="0"/>
                 <wp:positionH relativeFrom="column">
                   <wp:posOffset>1932940</wp:posOffset>
@@ -4767,7 +4765,7 @@
         <mc:AlternateContent>
           <mc:Choice Requires="wps">
             <w:drawing>
-              <wp:anchor behindDoc="0" distT="7620" distB="6350" distL="7620" distR="6350" simplePos="0" locked="0" layoutInCell="1" allowOverlap="1" relativeHeight="22" wp14:anchorId="2CE803C6">
+              <wp:anchor behindDoc="0" distT="7620" distB="6350" distL="7620" distR="6350" simplePos="0" locked="0" layoutInCell="1" allowOverlap="1" relativeHeight="21" wp14:anchorId="2CE803C6">
                 <wp:simplePos x="0" y="0"/>
                 <wp:positionH relativeFrom="column">
                   <wp:posOffset>1934210</wp:posOffset>
@@ -4882,7 +4880,7 @@
         <mc:AlternateContent>
           <mc:Choice Requires="wps">
             <w:drawing>
-              <wp:anchor behindDoc="0" distT="7620" distB="6350" distL="7620" distR="6985" simplePos="0" locked="0" layoutInCell="1" allowOverlap="1" relativeHeight="23" wp14:anchorId="45B4A795">
+              <wp:anchor behindDoc="0" distT="7620" distB="6350" distL="7620" distR="6985" simplePos="0" locked="0" layoutInCell="1" allowOverlap="1" relativeHeight="22" wp14:anchorId="45B4A795">
                 <wp:simplePos x="0" y="0"/>
                 <wp:positionH relativeFrom="column">
                   <wp:posOffset>1935480</wp:posOffset>
@@ -4957,16 +4955,44 @@
         </w:rPr>
       </w:pPr>
       <w:r>
+        <w:rPr>
+          <w:rFonts w:cs="Arial" w:ascii="arial" w:hAnsi="arial"/>
+        </w:rPr>
+        <w:tab/>
+        <w:t>Monitor</w:t>
+        <w:tab/>
+        <w:tab/>
+        <w:tab/>
+        <w:tab/>
+      </w:r>
+      <w:r>
+        <w:rPr>
+          <w:rFonts w:cs="Arial" w:ascii="arial" w:hAnsi="arial"/>
+          <w:b/>
+          <w:bCs/>
+        </w:rPr>
+        <w:t>____</w:t>
+      </w:r>
+    </w:p>
+    <w:p>
+      <w:pPr>
+        <w:pStyle w:val="Normal"/>
+        <w:spacing w:lineRule="auto" w:line="276" w:before="0" w:after="0"/>
+        <w:rPr>
+          <w:rFonts w:ascii="arial" w:hAnsi="arial"/>
+        </w:rPr>
+      </w:pPr>
+      <w:r>
         <mc:AlternateContent>
           <mc:Choice Requires="wps">
             <w:drawing>
-              <wp:anchor behindDoc="0" distT="7620" distB="6350" distL="7620" distR="6350" simplePos="0" locked="0" layoutInCell="1" allowOverlap="1" relativeHeight="24" wp14:anchorId="0F51D72D">
+              <wp:anchor behindDoc="0" distT="7620" distB="6350" distL="7620" distR="6350" simplePos="0" locked="0" layoutInCell="1" allowOverlap="1" relativeHeight="23" wp14:anchorId="0F51D72D">
                 <wp:simplePos x="0" y="0"/>
                 <wp:positionH relativeFrom="column">
                   <wp:posOffset>1936115</wp:posOffset>
                 </wp:positionH>
                 <wp:positionV relativeFrom="paragraph">
-                  <wp:posOffset>238760</wp:posOffset>
+                  <wp:posOffset>-15875</wp:posOffset>
                 </wp:positionV>
                 <wp:extent cx="144145" cy="144145"/>
                 <wp:effectExtent l="7620" t="7620" r="6350" b="6350"/>
@@ -5024,34 +5050,6 @@
           <w:rFonts w:cs="Arial" w:ascii="arial" w:hAnsi="arial"/>
         </w:rPr>
         <w:tab/>
-        <w:t>Monitor</w:t>
-        <w:tab/>
-        <w:tab/>
-        <w:tab/>
-        <w:tab/>
-      </w:r>
-      <w:r>
-        <w:rPr>
-          <w:rFonts w:cs="Arial" w:ascii="arial" w:hAnsi="arial"/>
-          <w:b/>
-          <w:bCs/>
-        </w:rPr>
-        <w:t>____</w:t>
-      </w:r>
-    </w:p>
-    <w:p>
-      <w:pPr>
-        <w:pStyle w:val="Normal"/>
-        <w:spacing w:lineRule="auto" w:line="276" w:before="0" w:after="0"/>
-        <w:rPr>
-          <w:rFonts w:ascii="arial" w:hAnsi="arial"/>
-        </w:rPr>
-      </w:pPr>
-      <w:r>
-        <w:rPr>
-          <w:rFonts w:cs="Arial" w:ascii="arial" w:hAnsi="arial"/>
-        </w:rPr>
-        <w:tab/>
         <w:t>Keyboard</w:t>
         <w:tab/>
         <w:tab/>
@@ -5079,7 +5077,7 @@
         <mc:AlternateContent>
           <mc:Choice Requires="wps">
             <w:drawing>
-              <wp:anchor behindDoc="0" distT="6985" distB="6985" distL="6985" distR="6985" simplePos="0" locked="0" layoutInCell="1" allowOverlap="1" relativeHeight="25" wp14:anchorId="59B95FF8">
+              <wp:anchor behindDoc="0" distT="6985" distB="6985" distL="6985" distR="6985" simplePos="0" locked="0" layoutInCell="1" allowOverlap="1" relativeHeight="24" wp14:anchorId="59B95FF8">
                 <wp:simplePos x="0" y="0"/>
                 <wp:positionH relativeFrom="column">
                   <wp:posOffset>1932940</wp:posOffset>
@@ -5140,7 +5138,7 @@
         <mc:AlternateContent>
           <mc:Choice Requires="wps">
             <w:drawing>
-              <wp:anchor behindDoc="0" distT="6985" distB="6985" distL="6985" distR="6985" simplePos="0" locked="0" layoutInCell="1" allowOverlap="1" relativeHeight="26" wp14:anchorId="2F2E7844">
+              <wp:anchor behindDoc="0" distT="6985" distB="6985" distL="6985" distR="6985" simplePos="0" locked="0" layoutInCell="1" allowOverlap="1" relativeHeight="25" wp14:anchorId="2F2E7844">
                 <wp:simplePos x="0" y="0"/>
                 <wp:positionH relativeFrom="column">
                   <wp:posOffset>1932940</wp:posOffset>
@@ -5275,7 +5273,7 @@
         <mc:AlternateContent>
           <mc:Choice Requires="wps">
             <w:drawing>
-              <wp:anchor behindDoc="0" distT="7620" distB="6350" distL="7620" distR="6350" simplePos="0" locked="0" layoutInCell="1" allowOverlap="1" relativeHeight="27" wp14:anchorId="1FBE615E">
+              <wp:anchor behindDoc="0" distT="7620" distB="6350" distL="7620" distR="6350" simplePos="0" locked="0" layoutInCell="1" allowOverlap="1" relativeHeight="26" wp14:anchorId="1FBE615E">
                 <wp:simplePos x="0" y="0"/>
                 <wp:positionH relativeFrom="column">
                   <wp:posOffset>1932940</wp:posOffset>
@@ -5354,7 +5352,7 @@
         <mc:AlternateContent>
           <mc:Choice Requires="wps">
             <w:drawing>
-              <wp:anchor behindDoc="0" distT="6985" distB="6985" distL="6985" distR="6985" simplePos="0" locked="0" layoutInCell="1" allowOverlap="1" relativeHeight="28" wp14:anchorId="499B9977">
+              <wp:anchor behindDoc="0" distT="6985" distB="6985" distL="6985" distR="6985" simplePos="0" locked="0" layoutInCell="1" allowOverlap="1" relativeHeight="27" wp14:anchorId="499B9977">
                 <wp:simplePos x="0" y="0"/>
                 <wp:positionH relativeFrom="column">
                   <wp:posOffset>1936115</wp:posOffset>
@@ -5447,7 +5445,7 @@
         <mc:AlternateContent>
           <mc:Choice Requires="wps">
             <w:drawing>
-              <wp:anchor behindDoc="0" distT="6985" distB="6985" distL="6985" distR="6985" simplePos="0" locked="0" layoutInCell="1" allowOverlap="1" relativeHeight="29" wp14:anchorId="5612AF6A">
+              <wp:anchor behindDoc="0" distT="6985" distB="6985" distL="6985" distR="6985" simplePos="0" locked="0" layoutInCell="1" allowOverlap="1" relativeHeight="28" wp14:anchorId="5612AF6A">
                 <wp:simplePos x="0" y="0"/>
                 <wp:positionH relativeFrom="column">
                   <wp:posOffset>1931670</wp:posOffset>
@@ -6421,7 +6419,7 @@
         <mc:AlternateContent>
           <mc:Choice Requires="wps">
             <w:drawing>
-              <wp:anchor behindDoc="0" distT="6985" distB="7620" distL="6985" distR="6985" simplePos="0" locked="0" layoutInCell="1" allowOverlap="1" relativeHeight="30" wp14:anchorId="6097C3DC">
+              <wp:anchor behindDoc="0" distT="6985" distB="7620" distL="6985" distR="6985" simplePos="0" locked="0" layoutInCell="1" allowOverlap="1" relativeHeight="29" wp14:anchorId="6097C3DC">
                 <wp:simplePos x="0" y="0"/>
                 <wp:positionH relativeFrom="column">
                   <wp:posOffset>975360</wp:posOffset>
@@ -6501,7 +6499,7 @@
         <mc:AlternateContent>
           <mc:Choice Requires="wps">
             <w:drawing>
-              <wp:anchor behindDoc="0" distT="6985" distB="6985" distL="6985" distR="6985" simplePos="0" locked="0" layoutInCell="1" allowOverlap="1" relativeHeight="31" wp14:anchorId="2875412F">
+              <wp:anchor behindDoc="0" distT="6985" distB="6985" distL="6985" distR="6985" simplePos="0" locked="0" layoutInCell="1" allowOverlap="1" relativeHeight="30" wp14:anchorId="2875412F">
                 <wp:simplePos x="0" y="0"/>
                 <wp:positionH relativeFrom="column">
                   <wp:posOffset>977900</wp:posOffset>
@@ -6581,7 +6579,7 @@
         <mc:AlternateContent>
           <mc:Choice Requires="wps">
             <w:drawing>
-              <wp:anchor behindDoc="0" distT="6985" distB="6985" distL="6985" distR="6985" simplePos="0" locked="0" layoutInCell="1" allowOverlap="1" relativeHeight="32" wp14:anchorId="36F8DA95">
+              <wp:anchor behindDoc="0" distT="6985" distB="6985" distL="6985" distR="6985" simplePos="0" locked="0" layoutInCell="1" allowOverlap="1" relativeHeight="31" wp14:anchorId="36F8DA95">
                 <wp:simplePos x="0" y="0"/>
                 <wp:positionH relativeFrom="column">
                   <wp:posOffset>973455</wp:posOffset>
@@ -6671,65 +6669,19 @@
         <w:rPr>
           <w:rFonts w:cs="Arial" w:ascii="arial" w:hAnsi="arial"/>
         </w:rPr>
-      </w:r>
-    </w:p>
-    <w:p>
-      <w:pPr>
-        <w:pStyle w:val="Normal"/>
-        <w:spacing w:lineRule="auto" w:line="276" w:before="0" w:after="0"/>
-        <w:jc w:val="both"/>
-        <w:rPr>
-          <w:rFonts w:ascii="arial" w:hAnsi="arial" w:cs="Arial"/>
-        </w:rPr>
-      </w:pPr>
-      <w:r>
-        <w:rPr>
-          <w:rFonts w:cs="Arial" w:ascii="arial" w:hAnsi="arial"/>
-        </w:rPr>
-      </w:r>
-    </w:p>
-    <w:p>
-      <w:pPr>
-        <w:pStyle w:val="Normal"/>
-        <w:spacing w:lineRule="auto" w:line="276" w:before="0" w:after="0"/>
-        <w:jc w:val="both"/>
-        <w:rPr>
-          <w:rFonts w:ascii="arial" w:hAnsi="arial"/>
-        </w:rPr>
-      </w:pPr>
-      <w:r>
-        <w:rPr>
-          <w:rFonts w:cs="Arial" w:ascii="arial" w:hAnsi="arial"/>
-          <w:b/>
-          <w:bCs/>
-        </w:rPr>
-        <w:t>Signature: ______________________________</w:t>
-      </w:r>
-    </w:p>
-    <w:p>
-      <w:pPr>
-        <w:pStyle w:val="Normal"/>
-        <w:spacing w:lineRule="auto" w:line="276" w:before="0" w:after="0"/>
-        <w:jc w:val="both"/>
-        <w:rPr>
-          <w:rFonts w:ascii="arial" w:hAnsi="arial"/>
-        </w:rPr>
-      </w:pPr>
-      <w:r>
-        <w:rPr/>
         <w:drawing>
           <wp:anchor behindDoc="0" distT="0" distB="0" distL="0" distR="0" simplePos="0" locked="0" layoutInCell="1" allowOverlap="1" relativeHeight="34">
             <wp:simplePos x="0" y="0"/>
             <wp:positionH relativeFrom="column">
-              <wp:posOffset>-40005</wp:posOffset>
+              <wp:posOffset>-38735</wp:posOffset>
             </wp:positionH>
             <wp:positionV relativeFrom="paragraph">
-              <wp:posOffset>163830</wp:posOffset>
+              <wp:posOffset>12065</wp:posOffset>
             </wp:positionV>
-            <wp:extent cx="274320" cy="274320"/>
+            <wp:extent cx="285750" cy="285750"/>
             <wp:effectExtent l="0" t="0" r="0" b="0"/>
             <wp:wrapNone/>
-            <wp:docPr id="31" name="Image6 Copy 1" descr=""/>
+            <wp:docPr id="31" name="Image5 Copy 1" descr=""/>
             <wp:cNvGraphicFramePr>
               <a:graphicFrameLocks xmlns:a="http://schemas.openxmlformats.org/drawingml/2006/main" noChangeAspect="1"/>
             </wp:cNvGraphicFramePr>
@@ -6737,7 +6689,7 @@
               <a:graphicData uri="http://schemas.openxmlformats.org/drawingml/2006/picture">
                 <pic:pic xmlns:pic="http://schemas.openxmlformats.org/drawingml/2006/picture">
                   <pic:nvPicPr>
-                    <pic:cNvPr id="31" name="Image6 Copy 1" descr=""/>
+                    <pic:cNvPr id="31" name="Image5 Copy 1" descr=""/>
                     <pic:cNvPicPr>
                       <a:picLocks noChangeAspect="1" noChangeArrowheads="1"/>
                     </pic:cNvPicPr>
@@ -6751,7 +6703,7 @@
                   <pic:spPr bwMode="auto">
                     <a:xfrm>
                       <a:off x="0" y="0"/>
-                      <a:ext cx="274320" cy="274320"/>
+                      <a:ext cx="285750" cy="285750"/>
                     </a:xfrm>
                     <a:prstGeom prst="rect">
                       <a:avLst/>
@@ -6766,15 +6718,15 @@
           <wp:anchor behindDoc="0" distT="0" distB="0" distL="0" distR="0" simplePos="0" locked="0" layoutInCell="1" allowOverlap="1" relativeHeight="35">
             <wp:simplePos x="0" y="0"/>
             <wp:positionH relativeFrom="column">
-              <wp:posOffset>3200400</wp:posOffset>
+              <wp:posOffset>3081655</wp:posOffset>
             </wp:positionH>
             <wp:positionV relativeFrom="paragraph">
-              <wp:posOffset>163830</wp:posOffset>
+              <wp:posOffset>12065</wp:posOffset>
             </wp:positionV>
-            <wp:extent cx="274320" cy="274320"/>
+            <wp:extent cx="285750" cy="285750"/>
             <wp:effectExtent l="0" t="0" r="0" b="0"/>
             <wp:wrapNone/>
-            <wp:docPr id="32" name="Image7 Copy 1" descr=""/>
+            <wp:docPr id="32" name="Image6 Copy 1" descr=""/>
             <wp:cNvGraphicFramePr>
               <a:graphicFrameLocks xmlns:a="http://schemas.openxmlformats.org/drawingml/2006/main" noChangeAspect="1"/>
             </wp:cNvGraphicFramePr>
@@ -6782,7 +6734,7 @@
               <a:graphicData uri="http://schemas.openxmlformats.org/drawingml/2006/picture">
                 <pic:pic xmlns:pic="http://schemas.openxmlformats.org/drawingml/2006/picture">
                   <pic:nvPicPr>
-                    <pic:cNvPr id="32" name="Image7 Copy 1" descr=""/>
+                    <pic:cNvPr id="32" name="Image6 Copy 1" descr=""/>
                     <pic:cNvPicPr>
                       <a:picLocks noChangeAspect="1" noChangeArrowheads="1"/>
                     </pic:cNvPicPr>
@@ -6796,7 +6748,7 @@
                   <pic:spPr bwMode="auto">
                     <a:xfrm>
                       <a:off x="0" y="0"/>
-                      <a:ext cx="274320" cy="274320"/>
+                      <a:ext cx="285750" cy="285750"/>
                     </a:xfrm>
                     <a:prstGeom prst="rect">
                       <a:avLst/>
@@ -6815,11 +6767,13 @@
         <w:spacing w:lineRule="auto" w:line="276" w:before="0" w:after="0"/>
         <w:jc w:val="both"/>
         <w:rPr>
-          <w:rFonts w:ascii="arial" w:hAnsi="arial"/>
-        </w:rPr>
-      </w:pPr>
-      <w:r>
-        <w:rPr/>
+          <w:rFonts w:ascii="arial" w:hAnsi="arial" w:cs="Arial"/>
+        </w:rPr>
+      </w:pPr>
+      <w:r>
+        <w:rPr>
+          <w:rFonts w:cs="Arial" w:ascii="arial" w:hAnsi="arial"/>
+        </w:rPr>
       </w:r>
     </w:p>
     <w:p>
@@ -6832,7 +6786,24 @@
         </w:rPr>
       </w:pPr>
       <w:r>
-        <w:rPr/>
+        <w:rPr>
+          <w:rFonts w:cs="Arial" w:ascii="Arial" w:hAnsi="Arial"/>
+          <w:b/>
+          <w:bCs/>
+          <w:sz w:val="22"/>
+          <w:szCs w:val="22"/>
+        </w:rPr>
+        <w:t>Signature</w:t>
+      </w:r>
+      <w:r>
+        <w:rPr>
+          <w:rFonts w:cs="Arial"/>
+          <w:b/>
+          <w:bCs/>
+          <w:sz w:val="28"/>
+          <w:szCs w:val="28"/>
+        </w:rPr>
+        <w:t>: ______________________________</w:t>
       </w:r>
     </w:p>
     <w:sectPr>

</xml_diff>